<commit_message>
Minor updates to UI
</commit_message>
<xml_diff>
--- a/www/fullupdatehistory4.docx
+++ b/www/fullupdatehistory4.docx
@@ -18,7 +18,19 @@
         <w:rPr>
           <w:b/>
         </w:rPr>
-        <w:t>Major New Feature: Redesign of Bayesian Ranking Panel (08 February 2023 v4.0.0)</w:t>
+        <w:t>Major New Feature: Redesign of Bayesian Ranking Panel (</w:t>
+      </w:r>
+      <w:r>
+        <w:rPr>
+          <w:b/>
+        </w:rPr>
+        <w:t>10</w:t>
+      </w:r>
+      <w:r>
+        <w:rPr>
+          <w:b/>
+        </w:rPr>
+        <w:t xml:space="preserve"> February 2023 v4.0.0)</w:t>
       </w:r>
       <w:r>
         <w:rPr>
@@ -92,13 +104,7 @@
         </w:numPr>
       </w:pPr>
       <w:r>
-        <w:t>Changes have been made 'under-the-hood' of MetaInsight to improve the code base and prepare it for future features.</w:t>
-      </w:r>
-      <w:r>
-        <w:t xml:space="preserve"> </w:t>
-      </w:r>
-      <w:r>
-        <w:t>No changes have been made to the functionality of MetaInsight.</w:t>
+        <w:t>Changes have been made 'under-the-hood' of MetaInsight to improve the code base and prepare it for future features. No changes have been made to the functionality of MetaInsight.</w:t>
       </w:r>
     </w:p>
     <w:p>
@@ -145,7 +151,15 @@
         </w:rPr>
       </w:pPr>
       <w:r>
-        <w:t>We apologise that the annotation regarding the second option of network plot on tab 1c has been incorrect. The size of the nodes do not represent the number of participants that were tested with the respective treatment, but instead represent the number of studies that included the respective treatment. This has now been corrected and we apologise for any inconvenience caused as a result.</w:t>
+        <w:t xml:space="preserve">We apologise that the annotation regarding the second option of network plot on tab 1c has been incorrect. The size of the nodes </w:t>
+      </w:r>
+      <w:proofErr w:type="gramStart"/>
+      <w:r>
+        <w:t>do</w:t>
+      </w:r>
+      <w:proofErr w:type="gramEnd"/>
+      <w:r>
+        <w:t xml:space="preserve"> not represent the number of participants that were tested with the respective treatment, but instead represent the number of studies that included the respective treatment. This has now been corrected and we apologise for any inconvenience caused as a result.</w:t>
       </w:r>
     </w:p>
     <w:p>
@@ -762,7 +776,15 @@
         <w:t xml:space="preserve"> June 2020</w:t>
       </w:r>
       <w:r>
-        <w:t>. If you experiences disconnection problems or cursor not selecting problems when using the version 3.10 (released on 10</w:t>
+        <w:t xml:space="preserve">. If you </w:t>
+      </w:r>
+      <w:proofErr w:type="gramStart"/>
+      <w:r>
+        <w:t>experiences</w:t>
+      </w:r>
+      <w:proofErr w:type="gramEnd"/>
+      <w:r>
+        <w:t xml:space="preserve"> disconnection problems or cursor not selecting problems when using the version 3.10 (released on 10</w:t>
       </w:r>
       <w:r>
         <w:rPr>

</xml_diff>

<commit_message>
Updating version number etc
</commit_message>
<xml_diff>
--- a/www/fullupdatehistory4.docx
+++ b/www/fullupdatehistory4.docx
@@ -18,31 +18,19 @@
         <w:rPr>
           <w:b/>
         </w:rPr>
-        <w:t>Major New Feature: Redesign of Bayesian Ranking Panel (</w:t>
-      </w:r>
-      <w:r>
-        <w:rPr>
-          <w:b/>
-        </w:rPr>
-        <w:t>10</w:t>
-      </w:r>
-      <w:r>
-        <w:rPr>
-          <w:b/>
-        </w:rPr>
-        <w:t xml:space="preserve"> February 2023 v4.0.0)</w:t>
-      </w:r>
-      <w:r>
-        <w:rPr>
-          <w:b/>
-        </w:rPr>
-        <w:t xml:space="preserve"> </w:t>
-      </w:r>
-      <w:r>
-        <w:rPr>
-          <w:b/>
-        </w:rPr>
-        <w:t>**</w:t>
+        <w:t>Minor update (21 April 2023 v4.1.0</w:t>
+      </w:r>
+      <w:r>
+        <w:rPr>
+          <w:b/>
+        </w:rPr>
+        <w:t>)</w:t>
+      </w:r>
+      <w:r>
+        <w:rPr>
+          <w:b/>
+        </w:rPr>
+        <w:t xml:space="preserve"> **:</w:t>
       </w:r>
     </w:p>
     <w:p>
@@ -52,47 +40,12 @@
           <w:ilvl w:val="0"/>
           <w:numId w:val="15"/>
         </w:numPr>
-      </w:pPr>
-      <w:r>
-        <w:t>The Bayesian treatment ranking section has had a complete redesign including two newly developed plots and a multifaceted panel to interpret the results with other evidence.</w:t>
-      </w:r>
-    </w:p>
-    <w:p>
-      <w:pPr>
-        <w:rPr>
-          <w:b/>
-        </w:rPr>
-      </w:pPr>
-    </w:p>
-    <w:p>
-      <w:pPr>
-        <w:rPr>
-          <w:b/>
-        </w:rPr>
-      </w:pPr>
-      <w:r>
-        <w:rPr>
-          <w:b/>
-        </w:rPr>
-        <w:t xml:space="preserve">** </w:t>
-      </w:r>
-      <w:r>
-        <w:rPr>
-          <w:b/>
-        </w:rPr>
-        <w:t>'Under-the-hood' changes on 02 February 2023 (v3.1.15)</w:t>
-      </w:r>
-      <w:r>
-        <w:rPr>
-          <w:b/>
-        </w:rPr>
-        <w:t xml:space="preserve"> </w:t>
-      </w:r>
-      <w:r>
-        <w:rPr>
-          <w:b/>
-        </w:rPr>
-        <w:t>**</w:t>
+        <w:rPr>
+          <w:b/>
+        </w:rPr>
+      </w:pPr>
+      <w:r>
+        <w:t>During a session, any data uploaded remains uploaded when switching between outcome types. Previously entered labels can also be reloaded.</w:t>
       </w:r>
     </w:p>
     <w:p>
@@ -102,15 +55,27 @@
           <w:ilvl w:val="0"/>
           <w:numId w:val="15"/>
         </w:numPr>
-      </w:pPr>
-      <w:r>
-        <w:t>Changes have been made 'under-the-hood' of MetaInsight to improve the code base and prepare it for future features. No changes have been made to the functionality of MetaInsight.</w:t>
-      </w:r>
-    </w:p>
-    <w:p>
-      <w:pPr>
-        <w:rPr>
-          <w:b/>
+        <w:rPr>
+          <w:bCs/>
+        </w:rPr>
+      </w:pPr>
+      <w:r>
+        <w:rPr>
+          <w:bCs/>
+        </w:rPr>
+        <w:t>Compatibility</w:t>
+      </w:r>
+      <w:r>
+        <w:rPr>
+          <w:bCs/>
+        </w:rPr>
+        <w:t xml:space="preserve"> improvements to code for future package dependencies updates.</w:t>
+      </w:r>
+    </w:p>
+    <w:p>
+      <w:pPr>
+        <w:rPr>
+          <w:bCs/>
         </w:rPr>
       </w:pPr>
     </w:p>
@@ -130,13 +95,31 @@
         <w:rPr>
           <w:b/>
         </w:rPr>
-        <w:t>Annotation correction on 25 October 2022 (v3.1.14)</w:t>
-      </w:r>
-      <w:r>
-        <w:rPr>
-          <w:b/>
-        </w:rPr>
-        <w:t xml:space="preserve"> **</w:t>
+        <w:t>Major New Feature: Redesign of Bayesian Ranking Panel (</w:t>
+      </w:r>
+      <w:r>
+        <w:rPr>
+          <w:b/>
+        </w:rPr>
+        <w:t>10</w:t>
+      </w:r>
+      <w:r>
+        <w:rPr>
+          <w:b/>
+        </w:rPr>
+        <w:t xml:space="preserve"> February 2023 v4.0.0)</w:t>
+      </w:r>
+      <w:r>
+        <w:rPr>
+          <w:b/>
+        </w:rPr>
+        <w:t xml:space="preserve"> </w:t>
+      </w:r>
+      <w:r>
+        <w:rPr>
+          <w:b/>
+        </w:rPr>
+        <w:t>**</w:t>
       </w:r>
     </w:p>
     <w:p>
@@ -146,6 +129,100 @@
           <w:ilvl w:val="0"/>
           <w:numId w:val="15"/>
         </w:numPr>
+      </w:pPr>
+      <w:r>
+        <w:t>The Bayesian treatment ranking section has had a complete redesign including two newly developed plots and a multifaceted panel to interpret the results with other evidence.</w:t>
+      </w:r>
+    </w:p>
+    <w:p>
+      <w:pPr>
+        <w:rPr>
+          <w:b/>
+        </w:rPr>
+      </w:pPr>
+    </w:p>
+    <w:p>
+      <w:pPr>
+        <w:rPr>
+          <w:b/>
+        </w:rPr>
+      </w:pPr>
+      <w:r>
+        <w:rPr>
+          <w:b/>
+        </w:rPr>
+        <w:t xml:space="preserve">** </w:t>
+      </w:r>
+      <w:r>
+        <w:rPr>
+          <w:b/>
+        </w:rPr>
+        <w:t>'Under-the-hood' changes on 02 February 2023 (v3.1.15)</w:t>
+      </w:r>
+      <w:r>
+        <w:rPr>
+          <w:b/>
+        </w:rPr>
+        <w:t xml:space="preserve"> </w:t>
+      </w:r>
+      <w:r>
+        <w:rPr>
+          <w:b/>
+        </w:rPr>
+        <w:t>**</w:t>
+      </w:r>
+    </w:p>
+    <w:p>
+      <w:pPr>
+        <w:pStyle w:val="ListParagraph"/>
+        <w:numPr>
+          <w:ilvl w:val="0"/>
+          <w:numId w:val="15"/>
+        </w:numPr>
+      </w:pPr>
+      <w:r>
+        <w:t>Changes have been made 'under-the-hood' of MetaInsight to improve the code base and prepare it for future features. No changes have been made to the functionality of MetaInsight.</w:t>
+      </w:r>
+    </w:p>
+    <w:p>
+      <w:pPr>
+        <w:rPr>
+          <w:b/>
+        </w:rPr>
+      </w:pPr>
+    </w:p>
+    <w:p>
+      <w:pPr>
+        <w:rPr>
+          <w:b/>
+        </w:rPr>
+      </w:pPr>
+      <w:r>
+        <w:rPr>
+          <w:b/>
+        </w:rPr>
+        <w:t xml:space="preserve">** </w:t>
+      </w:r>
+      <w:r>
+        <w:rPr>
+          <w:b/>
+        </w:rPr>
+        <w:t>Annotation correction on 25 October 2022 (v3.1.14)</w:t>
+      </w:r>
+      <w:r>
+        <w:rPr>
+          <w:b/>
+        </w:rPr>
+        <w:t xml:space="preserve"> **</w:t>
+      </w:r>
+    </w:p>
+    <w:p>
+      <w:pPr>
+        <w:pStyle w:val="ListParagraph"/>
+        <w:numPr>
+          <w:ilvl w:val="0"/>
+          <w:numId w:val="15"/>
+        </w:numPr>
         <w:rPr>
           <w:b/>
         </w:rPr>
@@ -351,6 +428,7 @@
         </w:numPr>
       </w:pPr>
       <w:r>
+        <w:lastRenderedPageBreak/>
         <w:t>It was discovered that the new feature added in v3.1.8 was not implemented for downloading forest plots and so caused errors. This has now been resolved, and the new formatting options follow through when downloading forest plots.</w:t>
       </w:r>
     </w:p>
@@ -378,7 +456,6 @@
         </w:numPr>
       </w:pPr>
       <w:r>
-        <w:lastRenderedPageBreak/>
         <w:t>The forest plots of results for both frequentist and Bayesian analyses now have additional formatting options regarding the width of the x-axis. If the user decided to shorten the x-axis such that a confidence interval would ‘run-off’ the page, the respective confidence interval will have an arrowhead instead.</w:t>
       </w:r>
     </w:p>
@@ -682,11 +759,7 @@
         </w:numPr>
       </w:pPr>
       <w:r>
-        <w:t xml:space="preserve">All users: a bug was fixed associated with the estimate of confidence intervals in the grouped forest plot on the ‘1. Data summary’ – ‘1b. Study results’ tab. This bug caused inflation of the confidence intervals within said plot. Please note that this bug does not affect any of the results of the network meta-analysis, but only the descriptive forest plot of </w:t>
-      </w:r>
-      <w:r>
-        <w:lastRenderedPageBreak/>
-        <w:t>individual studies. If you have used this grouped forest plot before or your interpretation was based on this plot, please re-upload the studies and re-check the plot using the most recent version of the app. We apologise for any inconvenience caused. If you have any questions, please feel free to contact us.</w:t>
+        <w:t>All users: a bug was fixed associated with the estimate of confidence intervals in the grouped forest plot on the ‘1. Data summary’ – ‘1b. Study results’ tab. This bug caused inflation of the confidence intervals within said plot. Please note that this bug does not affect any of the results of the network meta-analysis, but only the descriptive forest plot of individual studies. If you have used this grouped forest plot before or your interpretation was based on this plot, please re-upload the studies and re-check the plot using the most recent version of the app. We apologise for any inconvenience caused. If you have any questions, please feel free to contact us.</w:t>
       </w:r>
     </w:p>
     <w:p/>
@@ -959,6 +1032,7 @@
         <w:contextualSpacing w:val="0"/>
       </w:pPr>
       <w:r>
+        <w:lastRenderedPageBreak/>
         <w:t>The deviance plots of the Bayesian analysis on the ‘Data analysis’ tab – ‘3f. Deviance report’ are not interactive. User can hover their cursor on the data points to identify the corresponding study.</w:t>
       </w:r>
     </w:p>
@@ -988,7 +1062,6 @@
         <w:contextualSpacing w:val="0"/>
       </w:pPr>
       <w:r>
-        <w:lastRenderedPageBreak/>
         <w:t>Network connectivity information is now shown on the ‘1b. Network Plot’ tab.</w:t>
       </w:r>
     </w:p>

</xml_diff>